<commit_message>
Arreglos menores y de estilo en Protocolo
</commit_message>
<xml_diff>
--- a/doc/protocolo/Protocolo.docx
+++ b/doc/protocolo/Protocolo.docx
@@ -1,6 +1,6 @@
 
 <file path=word/document.xml><?xml version="1.0" encoding="utf-8"?>
-<w:document xmlns:wpc="http://schemas.microsoft.com/office/word/2010/wordprocessingCanvas" xmlns:cx="http://schemas.microsoft.com/office/drawing/2014/chartex" xmlns:cx1="http://schemas.microsoft.com/office/drawing/2015/9/8/chartex" xmlns:cx2="http://schemas.microsoft.com/office/drawing/2015/10/21/chartex" xmlns:cx3="http://schemas.microsoft.com/office/drawing/2016/5/9/chartex" xmlns:cx4="http://schemas.microsoft.com/office/drawing/2016/5/10/chartex" xmlns:cx5="http://schemas.microsoft.com/office/drawing/2016/5/11/chartex" xmlns:cx6="http://schemas.microsoft.com/office/drawing/2016/5/12/chartex" xmlns:cx7="http://schemas.microsoft.com/office/drawing/2016/5/13/chartex" xmlns:cx8="http://schemas.microsoft.com/office/drawing/2016/5/14/chartex" xmlns:mc="http://schemas.openxmlformats.org/markup-compatibility/2006" xmlns:aink="http://schemas.microsoft.com/office/drawing/2016/ink" xmlns:am3d="http://schemas.microsoft.com/office/drawing/2017/model3d" xmlns:o="urn:schemas-microsoft-com:office:office" xmlns:r="http://schemas.openxmlformats.org/officeDocument/2006/relationships" xmlns:m="http://schemas.openxmlformats.org/officeDocument/2006/math" xmlns:v="urn:schemas-microsoft-com:vml" xmlns:wp14="http://schemas.microsoft.com/office/word/2010/wordprocessingDrawing" xmlns:wp="http://schemas.openxmlformats.org/drawingml/2006/wordprocessingDrawing" xmlns:w10="urn:schemas-microsoft-com:office:word" xmlns:w="http://schemas.openxmlformats.org/wordprocessingml/2006/main" xmlns:w14="http://schemas.microsoft.com/office/word/2010/wordml" xmlns:w15="http://schemas.microsoft.com/office/word/2012/wordml" xmlns:w16cex="http://schemas.microsoft.com/office/word/2018/wordml/cex" xmlns:w16cid="http://schemas.microsoft.com/office/word/2016/wordml/cid" xmlns:w16="http://schemas.microsoft.com/office/word/2018/wordml" xmlns:w16se="http://schemas.microsoft.com/office/word/2015/wordml/symex" xmlns:wpg="http://schemas.microsoft.com/office/word/2010/wordprocessingGroup" xmlns:wpi="http://schemas.microsoft.com/office/word/2010/wordprocessingInk" xmlns:wne="http://schemas.microsoft.com/office/word/2006/wordml" xmlns:wps="http://schemas.microsoft.com/office/word/2010/wordprocessingShape" mc:Ignorable="w14 w15 w16se w16cid w16 w16cex wp14">
+<w:document xmlns:wpc="http://schemas.microsoft.com/office/word/2010/wordprocessingCanvas" xmlns:cx="http://schemas.microsoft.com/office/drawing/2014/chartex" xmlns:cx1="http://schemas.microsoft.com/office/drawing/2015/9/8/chartex" xmlns:cx2="http://schemas.microsoft.com/office/drawing/2015/10/21/chartex" xmlns:cx3="http://schemas.microsoft.com/office/drawing/2016/5/9/chartex" xmlns:cx4="http://schemas.microsoft.com/office/drawing/2016/5/10/chartex" xmlns:cx5="http://schemas.microsoft.com/office/drawing/2016/5/11/chartex" xmlns:cx6="http://schemas.microsoft.com/office/drawing/2016/5/12/chartex" xmlns:cx7="http://schemas.microsoft.com/office/drawing/2016/5/13/chartex" xmlns:cx8="http://schemas.microsoft.com/office/drawing/2016/5/14/chartex" xmlns:mc="http://schemas.openxmlformats.org/markup-compatibility/2006" xmlns:aink="http://schemas.microsoft.com/office/drawing/2016/ink" xmlns:am3d="http://schemas.microsoft.com/office/drawing/2017/model3d" xmlns:o="urn:schemas-microsoft-com:office:office" xmlns:r="http://schemas.openxmlformats.org/officeDocument/2006/relationships" xmlns:m="http://schemas.openxmlformats.org/officeDocument/2006/math" xmlns:v="urn:schemas-microsoft-com:vml" xmlns:wp14="http://schemas.microsoft.com/office/word/2010/wordprocessingDrawing" xmlns:wp="http://schemas.openxmlformats.org/drawingml/2006/wordprocessingDrawing" xmlns:w10="urn:schemas-microsoft-com:office:word" xmlns:w="http://schemas.openxmlformats.org/wordprocessingml/2006/main" xmlns:w14="http://schemas.microsoft.com/office/word/2010/wordml" xmlns:w15="http://schemas.microsoft.com/office/word/2012/wordml" xmlns:w16cid="http://schemas.microsoft.com/office/word/2016/wordml/cid" xmlns:w16se="http://schemas.microsoft.com/office/word/2015/wordml/symex" xmlns:wpg="http://schemas.microsoft.com/office/word/2010/wordprocessingGroup" xmlns:wpi="http://schemas.microsoft.com/office/word/2010/wordprocessingInk" xmlns:wne="http://schemas.microsoft.com/office/word/2006/wordml" xmlns:wps="http://schemas.microsoft.com/office/word/2010/wordprocessingShape" mc:Ignorable="w14 w15 w16se w16cid wp14">
   <w:body>
     <w:p>
       <w:pPr>
@@ -14,6 +14,9 @@
       <w:pPr>
         <w:pStyle w:val="Ttulo1"/>
       </w:pPr>
+      <w:r>
+        <w:t xml:space="preserve">Protocolo </w:t>
+      </w:r>
       <w:r>
         <w:t>Cliente – API</w:t>
       </w:r>
@@ -32,25 +35,7 @@
         </w:numPr>
       </w:pPr>
       <w:r>
-        <w:t>GET("api/</w:t>
-      </w:r>
-      <w:proofErr w:type="spellStart"/>
-      <w:r>
-        <w:t>user</w:t>
-      </w:r>
-      <w:proofErr w:type="spellEnd"/>
-      <w:proofErr w:type="gramStart"/>
-      <w:r>
-        <w:t>/:</w:t>
-      </w:r>
-      <w:proofErr w:type="spellStart"/>
-      <w:r>
-        <w:t>username</w:t>
-      </w:r>
-      <w:proofErr w:type="spellEnd"/>
-      <w:proofErr w:type="gramEnd"/>
-      <w:r>
-        <w:t>") =&gt; devuelve OK o ERR</w:t>
+        <w:t>GET("api/user/:username") =&gt; devuelve OK o ERR</w:t>
       </w:r>
     </w:p>
     <w:p>
@@ -62,25 +47,7 @@
         </w:numPr>
       </w:pPr>
       <w:r>
-        <w:t>GET("api/</w:t>
-      </w:r>
-      <w:proofErr w:type="spellStart"/>
-      <w:r>
-        <w:t>event</w:t>
-      </w:r>
-      <w:proofErr w:type="spellEnd"/>
-      <w:proofErr w:type="gramStart"/>
-      <w:r>
-        <w:t>/:</w:t>
-      </w:r>
-      <w:proofErr w:type="spellStart"/>
-      <w:r>
-        <w:t>eventid</w:t>
-      </w:r>
-      <w:proofErr w:type="spellEnd"/>
-      <w:proofErr w:type="gramEnd"/>
-      <w:r>
-        <w:t>") =&gt; devuelve JSON del evento o ERR</w:t>
+        <w:t>GET("api/event/:eventid") =&gt; devuelve JSON del evento o ERR</w:t>
       </w:r>
     </w:p>
     <w:p>
@@ -92,41 +59,7 @@
         </w:numPr>
       </w:pPr>
       <w:r>
-        <w:t>GET("api/</w:t>
-      </w:r>
-      <w:proofErr w:type="spellStart"/>
-      <w:r>
-        <w:t>list</w:t>
-      </w:r>
-      <w:proofErr w:type="spellEnd"/>
-      <w:proofErr w:type="gramStart"/>
-      <w:r>
-        <w:t>/:</w:t>
-      </w:r>
-      <w:proofErr w:type="spellStart"/>
-      <w:r>
-        <w:t>username</w:t>
-      </w:r>
-      <w:proofErr w:type="spellEnd"/>
-      <w:proofErr w:type="gramEnd"/>
-      <w:r>
-        <w:t>") =&gt; devuelve JSON con la lista (puede estar vacía) de eventos filtrada por (</w:t>
-      </w:r>
-      <w:proofErr w:type="spellStart"/>
-      <w:r>
-        <w:t>organizer</w:t>
-      </w:r>
-      <w:proofErr w:type="spellEnd"/>
-      <w:r>
-        <w:t xml:space="preserve"> === :</w:t>
-      </w:r>
-      <w:proofErr w:type="spellStart"/>
-      <w:r>
-        <w:t>username</w:t>
-      </w:r>
-      <w:proofErr w:type="spellEnd"/>
-      <w:r>
-        <w:t>) o ERR (si no existe usuario</w:t>
+        <w:t>GET("api/list/:username") =&gt; devuelve JSON con la lista (puede estar vacía) de eventos filtrada por (organizer === :username) o ERR (si no existe usuario</w:t>
       </w:r>
     </w:p>
     <w:p>
@@ -142,51 +75,12 @@
           <w:numId w:val="3"/>
         </w:numPr>
       </w:pPr>
-      <w:proofErr w:type="gramStart"/>
-      <w:r>
-        <w:t>POST(</w:t>
-      </w:r>
-      <w:proofErr w:type="gramEnd"/>
-      <w:r>
-        <w:t>"api/</w:t>
-      </w:r>
-      <w:proofErr w:type="spellStart"/>
-      <w:r>
-        <w:t>add</w:t>
-      </w:r>
-      <w:proofErr w:type="spellEnd"/>
-      <w:r>
-        <w:t>/</w:t>
-      </w:r>
-      <w:proofErr w:type="spellStart"/>
-      <w:r>
-        <w:t>event</w:t>
-      </w:r>
-      <w:proofErr w:type="spellEnd"/>
-      <w:r>
-        <w:t xml:space="preserve">", JSON con todos los datos de </w:t>
-      </w:r>
-      <w:proofErr w:type="spellStart"/>
-      <w:r>
-        <w:t>event</w:t>
-      </w:r>
-      <w:proofErr w:type="spellEnd"/>
-      <w:r>
-        <w:t xml:space="preserve"> menos </w:t>
-      </w:r>
-      <w:proofErr w:type="spellStart"/>
+      <w:r>
+        <w:t xml:space="preserve">POST("api/add/event", JSON con todos los datos de event menos eventid) =&gt; devuelve </w:t>
+      </w:r>
       <w:r>
         <w:t>eventid</w:t>
       </w:r>
-      <w:proofErr w:type="spellEnd"/>
-      <w:r>
-        <w:t xml:space="preserve">) =&gt; devuelve </w:t>
-      </w:r>
-      <w:proofErr w:type="spellStart"/>
-      <w:r>
-        <w:t>eventid</w:t>
-      </w:r>
-      <w:proofErr w:type="spellEnd"/>
       <w:r>
         <w:t xml:space="preserve"> o ERR</w:t>
       </w:r>
@@ -199,43 +93,14 @@
           <w:numId w:val="3"/>
         </w:numPr>
       </w:pPr>
-      <w:proofErr w:type="gramStart"/>
-      <w:r>
-        <w:t>POST(</w:t>
-      </w:r>
-      <w:proofErr w:type="gramEnd"/>
-      <w:r>
-        <w:t>"api/</w:t>
-      </w:r>
-      <w:proofErr w:type="spellStart"/>
-      <w:r>
-        <w:t>remove</w:t>
-      </w:r>
-      <w:proofErr w:type="spellEnd"/>
-      <w:r>
-        <w:t>/</w:t>
-      </w:r>
-      <w:proofErr w:type="spellStart"/>
-      <w:r>
-        <w:t>event</w:t>
-      </w:r>
-      <w:proofErr w:type="spellEnd"/>
-      <w:r>
-        <w:t>", JSON con</w:t>
+      <w:r>
+        <w:t>POST("api/remove/event", JSON con</w:t>
       </w:r>
       <w:r>
         <w:t xml:space="preserve"> </w:t>
       </w:r>
       <w:r>
-        <w:t>:</w:t>
-      </w:r>
-      <w:proofErr w:type="spellStart"/>
-      <w:r>
-        <w:t>eventid</w:t>
-      </w:r>
-      <w:proofErr w:type="spellEnd"/>
-      <w:r>
-        <w:t>) =&gt; devuelve OK o ERR</w:t>
+        <w:t>:eventid) =&gt; devuelve OK o ERR</w:t>
       </w:r>
     </w:p>
     <w:p>
@@ -249,33 +114,11 @@
           <w:lang w:val="en-US"/>
         </w:rPr>
       </w:pPr>
-      <w:proofErr w:type="gramStart"/>
       <w:r>
         <w:rPr>
           <w:lang w:val="en-US"/>
         </w:rPr>
-        <w:t>POST(</w:t>
-      </w:r>
-      <w:proofErr w:type="gramEnd"/>
-      <w:r>
-        <w:rPr>
-          <w:lang w:val="en-US"/>
-        </w:rPr>
-        <w:t>"</w:t>
-      </w:r>
-      <w:proofErr w:type="spellStart"/>
-      <w:r>
-        <w:rPr>
-          <w:lang w:val="en-US"/>
-        </w:rPr>
-        <w:t>api</w:t>
-      </w:r>
-      <w:proofErr w:type="spellEnd"/>
-      <w:r>
-        <w:rPr>
-          <w:lang w:val="en-US"/>
-        </w:rPr>
-        <w:t>/add/assistant", JSON con</w:t>
+        <w:t>POST("api/add/assistant", JSON con</w:t>
       </w:r>
       <w:r>
         <w:rPr>
@@ -299,49 +142,7 @@
         <w:rPr>
           <w:lang w:val="en-US"/>
         </w:rPr>
-        <w:t>:</w:t>
-      </w:r>
-      <w:proofErr w:type="spellStart"/>
-      <w:r>
-        <w:rPr>
-          <w:lang w:val="en-US"/>
-        </w:rPr>
-        <w:t>eventid</w:t>
-      </w:r>
-      <w:proofErr w:type="spellEnd"/>
-      <w:r>
-        <w:rPr>
-          <w:lang w:val="en-US"/>
-        </w:rPr>
-        <w:t xml:space="preserve">) =&gt; </w:t>
-      </w:r>
-      <w:proofErr w:type="spellStart"/>
-      <w:r>
-        <w:rPr>
-          <w:lang w:val="en-US"/>
-        </w:rPr>
-        <w:t>devuelve</w:t>
-      </w:r>
-      <w:proofErr w:type="spellEnd"/>
-      <w:r>
-        <w:rPr>
-          <w:lang w:val="en-US"/>
-        </w:rPr>
-        <w:t xml:space="preserve"> OK </w:t>
-      </w:r>
-      <w:proofErr w:type="spellStart"/>
-      <w:r>
-        <w:rPr>
-          <w:lang w:val="en-US"/>
-        </w:rPr>
-        <w:t>o</w:t>
-      </w:r>
-      <w:proofErr w:type="spellEnd"/>
-      <w:r>
-        <w:rPr>
-          <w:lang w:val="en-US"/>
-        </w:rPr>
-        <w:t xml:space="preserve"> ERR</w:t>
+        <w:t>:eventid) =&gt; devuelve OK o ERR</w:t>
       </w:r>
     </w:p>
     <w:p>
@@ -352,57 +153,20 @@
           <w:numId w:val="3"/>
         </w:numPr>
       </w:pPr>
-      <w:proofErr w:type="gramStart"/>
-      <w:r>
-        <w:t>POST(</w:t>
-      </w:r>
-      <w:proofErr w:type="gramEnd"/>
-      <w:r>
-        <w:t>"api/</w:t>
-      </w:r>
-      <w:proofErr w:type="spellStart"/>
-      <w:r>
-        <w:t>remove</w:t>
-      </w:r>
-      <w:proofErr w:type="spellEnd"/>
-      <w:r>
-        <w:t>/</w:t>
-      </w:r>
-      <w:proofErr w:type="spellStart"/>
-      <w:r>
-        <w:t>assistant</w:t>
-      </w:r>
-      <w:proofErr w:type="spellEnd"/>
-      <w:r>
-        <w:t>", JSON con</w:t>
+      <w:r>
+        <w:t>POST("api/remove/assistant", JSON con</w:t>
       </w:r>
       <w:r>
         <w:t xml:space="preserve"> </w:t>
       </w:r>
       <w:r>
-        <w:t>:</w:t>
-      </w:r>
-      <w:proofErr w:type="spellStart"/>
-      <w:r>
-        <w:t>username</w:t>
-      </w:r>
-      <w:proofErr w:type="spellEnd"/>
-      <w:r>
-        <w:t xml:space="preserve"> y</w:t>
+        <w:t>:username y</w:t>
       </w:r>
       <w:r>
         <w:t xml:space="preserve"> </w:t>
       </w:r>
       <w:r>
-        <w:t>:</w:t>
-      </w:r>
-      <w:proofErr w:type="spellStart"/>
-      <w:r>
-        <w:t>eventid</w:t>
-      </w:r>
-      <w:proofErr w:type="spellEnd"/>
-      <w:r>
-        <w:t>) =&gt; devuelve OK o ERR</w:t>
+        <w:t>:eventid) =&gt; devuelve OK o ERR</w:t>
       </w:r>
     </w:p>
     <w:p>
@@ -413,37 +177,8 @@
           <w:numId w:val="3"/>
         </w:numPr>
       </w:pPr>
-      <w:proofErr w:type="gramStart"/>
-      <w:r>
-        <w:t>POST(</w:t>
-      </w:r>
-      <w:proofErr w:type="gramEnd"/>
-      <w:r>
-        <w:t>"api/</w:t>
-      </w:r>
-      <w:proofErr w:type="spellStart"/>
-      <w:r>
-        <w:t>add</w:t>
-      </w:r>
-      <w:proofErr w:type="spellEnd"/>
-      <w:r>
-        <w:t>/</w:t>
-      </w:r>
-      <w:proofErr w:type="spellStart"/>
-      <w:r>
-        <w:t>user</w:t>
-      </w:r>
-      <w:proofErr w:type="spellEnd"/>
-      <w:r>
-        <w:t>", JSON con :</w:t>
-      </w:r>
-      <w:proofErr w:type="spellStart"/>
-      <w:r>
-        <w:t>username</w:t>
-      </w:r>
-      <w:proofErr w:type="spellEnd"/>
-      <w:r>
-        <w:t>) =&gt; devuelve OK o ERR</w:t>
+      <w:r>
+        <w:t>POST("api/add/user", JSON con :username) =&gt; devuelve OK o ERR</w:t>
       </w:r>
     </w:p>
     <w:p/>
@@ -455,6 +190,11 @@
         </w:rPr>
       </w:pPr>
       <w:r>
+        <w:t xml:space="preserve">Protocolo </w:t>
+      </w:r>
+      <w:bookmarkStart w:id="0" w:name="_GoBack"/>
+      <w:bookmarkEnd w:id="0"/>
+      <w:r>
         <w:t xml:space="preserve">API – </w:t>
       </w:r>
       <w:r>
@@ -473,23 +213,7 @@
         <w:t>C</w:t>
       </w:r>
       <w:r>
-        <w:t>onexión mediante sockets TCP con la librería '</w:t>
-      </w:r>
-      <w:proofErr w:type="spellStart"/>
-      <w:r>
-        <w:t>zmq</w:t>
-      </w:r>
-      <w:proofErr w:type="spellEnd"/>
-      <w:r>
-        <w:t xml:space="preserve">' de </w:t>
-      </w:r>
-      <w:proofErr w:type="spellStart"/>
-      <w:r>
-        <w:t>Nodejs</w:t>
-      </w:r>
-      <w:proofErr w:type="spellEnd"/>
-      <w:r>
-        <w:t>.</w:t>
+        <w:t>onexión mediante sockets TCP con la librería 'zmq' de Nodejs.</w:t>
       </w:r>
     </w:p>
     <w:p>
@@ -504,7 +228,6 @@
       <w:r>
         <w:t xml:space="preserve">Se envían </w:t>
       </w:r>
-      <w:proofErr w:type="spellStart"/>
       <w:r>
         <w:rPr>
           <w:i/>
@@ -512,7 +235,6 @@
         </w:rPr>
         <w:t>strings</w:t>
       </w:r>
-      <w:proofErr w:type="spellEnd"/>
       <w:r>
         <w:t xml:space="preserve"> en los mensajes que parten de formato JSON. </w:t>
       </w:r>
@@ -543,43 +265,19 @@
       <w:pPr>
         <w:pStyle w:val="Prrafodelista"/>
         <w:numPr>
-          <w:ilvl w:val="2"/>
+          <w:ilvl w:val="1"/>
           <w:numId w:val="5"/>
         </w:numPr>
       </w:pPr>
       <w:r>
-        <w:t>'</w:t>
-      </w:r>
-      <w:proofErr w:type="spellStart"/>
-      <w:r>
-        <w:t>component</w:t>
-      </w:r>
-      <w:proofErr w:type="spellEnd"/>
-      <w:r>
-        <w:t>': indica si se trata de una petición de ‘</w:t>
-      </w:r>
-      <w:proofErr w:type="spellStart"/>
-      <w:r>
-        <w:t>user</w:t>
-      </w:r>
-      <w:proofErr w:type="spellEnd"/>
-      <w:r>
-        <w:t>’ o ‘</w:t>
-      </w:r>
-      <w:proofErr w:type="spellStart"/>
-      <w:r>
-        <w:t>event</w:t>
-      </w:r>
-      <w:proofErr w:type="spellEnd"/>
-      <w:r>
-        <w:t>’.</w:t>
-      </w:r>
-    </w:p>
-    <w:p>
-      <w:pPr>
-        <w:pStyle w:val="Prrafodelista"/>
-        <w:numPr>
-          <w:ilvl w:val="2"/>
+        <w:t>'component': indica si se trata de una petición de ‘user’ o ‘event’.</w:t>
+      </w:r>
+    </w:p>
+    <w:p>
+      <w:pPr>
+        <w:pStyle w:val="Prrafodelista"/>
+        <w:numPr>
+          <w:ilvl w:val="1"/>
           <w:numId w:val="5"/>
         </w:numPr>
       </w:pPr>
@@ -594,20 +292,12 @@
       <w:pPr>
         <w:pStyle w:val="Prrafodelista"/>
         <w:numPr>
-          <w:ilvl w:val="2"/>
+          <w:ilvl w:val="1"/>
           <w:numId w:val="5"/>
         </w:numPr>
       </w:pPr>
       <w:r>
-        <w:t>'</w:t>
-      </w:r>
-      <w:proofErr w:type="spellStart"/>
-      <w:r>
-        <w:t>body</w:t>
-      </w:r>
-      <w:proofErr w:type="spellEnd"/>
-      <w:r>
-        <w:t>':</w:t>
+        <w:t>'body':</w:t>
       </w:r>
       <w:r>
         <w:t xml:space="preserve"> </w:t>
@@ -616,17 +306,8 @@
         <w:t>cuerpo de la petición</w:t>
       </w:r>
       <w:r>
-        <w:t>. Se forma de parámetros que detallan el elemento concreto y de ‘</w:t>
-      </w:r>
-      <w:proofErr w:type="spellStart"/>
-      <w:r>
-        <w:t>op</w:t>
-      </w:r>
-      <w:proofErr w:type="spellEnd"/>
-      <w:r>
-        <w:t xml:space="preserve">’ (pudiendo ser únicamente </w:t>
-      </w:r>
-      <w:proofErr w:type="spellStart"/>
+        <w:t xml:space="preserve">. Se forma de parámetros que detallan el elemento concreto y de ‘op’ (pudiendo ser únicamente </w:t>
+      </w:r>
       <w:r>
         <w:rPr>
           <w:i/>
@@ -634,11 +315,9 @@
         </w:rPr>
         <w:t>get</w:t>
       </w:r>
-      <w:proofErr w:type="spellEnd"/>
       <w:r>
         <w:t xml:space="preserve"> o </w:t>
       </w:r>
-      <w:proofErr w:type="spellStart"/>
       <w:r>
         <w:rPr>
           <w:i/>
@@ -646,7 +325,6 @@
         </w:rPr>
         <w:t>put</w:t>
       </w:r>
-      <w:proofErr w:type="spellEnd"/>
       <w:r>
         <w:t>).</w:t>
       </w:r>
@@ -679,23 +357,7 @@
         </w:numPr>
       </w:pPr>
       <w:r>
-        <w:t>Para '</w:t>
-      </w:r>
-      <w:proofErr w:type="spellStart"/>
-      <w:r>
-        <w:t>put</w:t>
-      </w:r>
-      <w:proofErr w:type="spellEnd"/>
-      <w:r>
-        <w:t>' de '</w:t>
-      </w:r>
-      <w:proofErr w:type="spellStart"/>
-      <w:r>
-        <w:t>user</w:t>
-      </w:r>
-      <w:proofErr w:type="spellEnd"/>
-      <w:r>
-        <w:t xml:space="preserve">': </w:t>
+        <w:t xml:space="preserve">Para 'put' de 'user': </w:t>
       </w:r>
       <w:r>
         <w:rPr>
@@ -713,7 +375,6 @@
       <w:r>
         <w:t xml:space="preserve">la operación se ha realizado correctamente y </w:t>
       </w:r>
-      <w:proofErr w:type="spellStart"/>
       <w:r>
         <w:rPr>
           <w:i/>
@@ -721,7 +382,6 @@
         </w:rPr>
         <w:t>Failed</w:t>
       </w:r>
-      <w:proofErr w:type="spellEnd"/>
       <w:r>
         <w:t xml:space="preserve"> </w:t>
       </w:r>
@@ -738,31 +398,7 @@
         </w:numPr>
       </w:pPr>
       <w:r>
-        <w:t>Para '</w:t>
-      </w:r>
-      <w:proofErr w:type="spellStart"/>
-      <w:r>
-        <w:t>put</w:t>
-      </w:r>
-      <w:proofErr w:type="spellEnd"/>
-      <w:r>
-        <w:t>' de '</w:t>
-      </w:r>
-      <w:proofErr w:type="spellStart"/>
-      <w:r>
-        <w:t>event</w:t>
-      </w:r>
-      <w:proofErr w:type="spellEnd"/>
-      <w:r>
-        <w:t>': 'id' aleatorio generado para el nuevo evento registrado (de ser correcto) y '</w:t>
-      </w:r>
-      <w:proofErr w:type="spellStart"/>
-      <w:r>
-        <w:t>Failed</w:t>
-      </w:r>
-      <w:proofErr w:type="spellEnd"/>
-      <w:r>
-        <w:t>' en caso contrario.</w:t>
+        <w:t>Para 'put' de 'event': 'id' aleatorio generado para el nuevo evento registrado (de ser correcto) y 'Failed' en caso contrario.</w:t>
       </w:r>
     </w:p>
     <w:p>
@@ -774,23 +410,7 @@
         </w:numPr>
       </w:pPr>
       <w:r>
-        <w:t>Para '</w:t>
-      </w:r>
-      <w:proofErr w:type="spellStart"/>
-      <w:r>
-        <w:t>get</w:t>
-      </w:r>
-      <w:proofErr w:type="spellEnd"/>
-      <w:r>
-        <w:t>' de '</w:t>
-      </w:r>
-      <w:proofErr w:type="spellStart"/>
-      <w:r>
-        <w:t>user</w:t>
-      </w:r>
-      <w:proofErr w:type="spellEnd"/>
-      <w:r>
-        <w:t xml:space="preserve">': </w:t>
+        <w:t xml:space="preserve">Para 'get' de 'user': </w:t>
       </w:r>
       <w:r>
         <w:rPr>
@@ -802,7 +422,6 @@
       <w:r>
         <w:t xml:space="preserve"> si existe el usuario y </w:t>
       </w:r>
-      <w:proofErr w:type="spellStart"/>
       <w:r>
         <w:rPr>
           <w:i/>
@@ -810,7 +429,6 @@
         </w:rPr>
         <w:t>Failed</w:t>
       </w:r>
-      <w:proofErr w:type="spellEnd"/>
       <w:r>
         <w:t xml:space="preserve"> en caso contrario.</w:t>
       </w:r>
@@ -824,31 +442,7 @@
         </w:numPr>
       </w:pPr>
       <w:r>
-        <w:t>Para '</w:t>
-      </w:r>
-      <w:proofErr w:type="spellStart"/>
-      <w:r>
-        <w:t>get</w:t>
-      </w:r>
-      <w:proofErr w:type="spellEnd"/>
-      <w:r>
-        <w:t>' de '</w:t>
-      </w:r>
-      <w:proofErr w:type="spellStart"/>
-      <w:r>
-        <w:t>event</w:t>
-      </w:r>
-      <w:proofErr w:type="spellEnd"/>
-      <w:r>
-        <w:t>': los detalles que lo definen y '</w:t>
-      </w:r>
-      <w:proofErr w:type="spellStart"/>
-      <w:r>
-        <w:t>Failed</w:t>
-      </w:r>
-      <w:proofErr w:type="spellEnd"/>
-      <w:r>
-        <w:t>' en caso contrario.</w:t>
+        <w:t>Para 'get' de 'event': los detalles que lo definen y 'Failed' en caso contrario.</w:t>
       </w:r>
     </w:p>
     <w:p>
@@ -924,14 +518,12 @@
           <w:numId w:val="1"/>
         </w:numPr>
       </w:pPr>
-      <w:proofErr w:type="spellStart"/>
       <w:r>
         <w:t>U</w:t>
       </w:r>
       <w:r>
         <w:t>ser</w:t>
       </w:r>
-      <w:proofErr w:type="spellEnd"/>
     </w:p>
     <w:p>
       <w:pPr>
@@ -941,22 +533,15 @@
           <w:numId w:val="8"/>
         </w:numPr>
       </w:pPr>
-      <w:proofErr w:type="spellStart"/>
-      <w:r>
-        <w:t>Name</w:t>
-      </w:r>
-      <w:proofErr w:type="spellEnd"/>
-      <w:r>
-        <w:t xml:space="preserve"> (</w:t>
-      </w:r>
-      <w:proofErr w:type="spellStart"/>
-      <w:r>
-        <w:t>string</w:t>
-      </w:r>
-      <w:proofErr w:type="spellEnd"/>
-      <w:r>
-        <w:t>)</w:t>
-      </w:r>
+      <w:r>
+        <w:t>Name (string)</w:t>
+      </w:r>
+    </w:p>
+    <w:p>
+      <w:pPr>
+        <w:pStyle w:val="Prrafodelista"/>
+        <w:ind w:left="1440"/>
+      </w:pPr>
     </w:p>
     <w:p>
       <w:pPr>
@@ -966,14 +551,12 @@
           <w:numId w:val="7"/>
         </w:numPr>
       </w:pPr>
-      <w:proofErr w:type="spellStart"/>
       <w:r>
         <w:t>E</w:t>
       </w:r>
       <w:r>
         <w:t>vent</w:t>
       </w:r>
-      <w:proofErr w:type="spellEnd"/>
     </w:p>
     <w:p>
       <w:pPr>
@@ -987,15 +570,7 @@
         <w:t>ID</w:t>
       </w:r>
       <w:r>
-        <w:t xml:space="preserve"> (</w:t>
-      </w:r>
-      <w:proofErr w:type="spellStart"/>
-      <w:r>
-        <w:t>string</w:t>
-      </w:r>
-      <w:proofErr w:type="spellEnd"/>
-      <w:r>
-        <w:t>)</w:t>
+        <w:t xml:space="preserve"> (string)</w:t>
       </w:r>
     </w:p>
     <w:p>
@@ -1006,24 +581,11 @@
           <w:numId w:val="9"/>
         </w:numPr>
       </w:pPr>
-      <w:proofErr w:type="spellStart"/>
       <w:r>
         <w:t>N</w:t>
       </w:r>
       <w:r>
-        <w:t>ame</w:t>
-      </w:r>
-      <w:proofErr w:type="spellEnd"/>
-      <w:r>
-        <w:t xml:space="preserve"> (</w:t>
-      </w:r>
-      <w:proofErr w:type="spellStart"/>
-      <w:r>
-        <w:t>string</w:t>
-      </w:r>
-      <w:proofErr w:type="spellEnd"/>
-      <w:r>
-        <w:t>)</w:t>
+        <w:t>ame (string)</w:t>
       </w:r>
     </w:p>
     <w:p>
@@ -1034,24 +596,11 @@
           <w:numId w:val="9"/>
         </w:numPr>
       </w:pPr>
-      <w:proofErr w:type="spellStart"/>
       <w:r>
         <w:t>D</w:t>
       </w:r>
       <w:r>
-        <w:t>atetime</w:t>
-      </w:r>
-      <w:proofErr w:type="spellEnd"/>
-      <w:r>
-        <w:t xml:space="preserve"> (</w:t>
-      </w:r>
-      <w:proofErr w:type="spellStart"/>
-      <w:r>
-        <w:t>string</w:t>
-      </w:r>
-      <w:proofErr w:type="spellEnd"/>
-      <w:r>
-        <w:t>)</w:t>
+        <w:t>atetime (string)</w:t>
       </w:r>
     </w:p>
     <w:p>
@@ -1062,24 +611,11 @@
           <w:numId w:val="9"/>
         </w:numPr>
       </w:pPr>
-      <w:proofErr w:type="spellStart"/>
       <w:r>
         <w:t>D</w:t>
       </w:r>
       <w:r>
-        <w:t>escription</w:t>
-      </w:r>
-      <w:proofErr w:type="spellEnd"/>
-      <w:r>
-        <w:t xml:space="preserve"> (</w:t>
-      </w:r>
-      <w:proofErr w:type="spellStart"/>
-      <w:r>
-        <w:t>string</w:t>
-      </w:r>
-      <w:proofErr w:type="spellEnd"/>
-      <w:r>
-        <w:t>)</w:t>
+        <w:t>escription (string)</w:t>
       </w:r>
     </w:p>
     <w:p>
@@ -1090,24 +626,11 @@
           <w:numId w:val="9"/>
         </w:numPr>
       </w:pPr>
-      <w:proofErr w:type="spellStart"/>
       <w:r>
         <w:t>O</w:t>
       </w:r>
       <w:r>
-        <w:t>rganizer</w:t>
-      </w:r>
-      <w:proofErr w:type="spellEnd"/>
-      <w:r>
-        <w:t xml:space="preserve"> (</w:t>
-      </w:r>
-      <w:proofErr w:type="spellStart"/>
-      <w:r>
-        <w:t>string</w:t>
-      </w:r>
-      <w:proofErr w:type="spellEnd"/>
-      <w:r>
-        <w:t>)</w:t>
+        <w:t>rganizer (string)</w:t>
       </w:r>
     </w:p>
     <w:p>
@@ -1118,40 +641,11 @@
           <w:numId w:val="9"/>
         </w:numPr>
       </w:pPr>
-      <w:proofErr w:type="spellStart"/>
       <w:r>
         <w:t>A</w:t>
       </w:r>
       <w:r>
-        <w:t>ssistants</w:t>
-      </w:r>
-      <w:proofErr w:type="spellEnd"/>
-      <w:r>
-        <w:t xml:space="preserve"> (</w:t>
-      </w:r>
-      <w:proofErr w:type="spellStart"/>
-      <w:r>
-        <w:t>list</w:t>
-      </w:r>
-      <w:proofErr w:type="spellEnd"/>
-      <w:r>
-        <w:t xml:space="preserve"> </w:t>
-      </w:r>
-      <w:proofErr w:type="spellStart"/>
-      <w:r>
-        <w:t>of</w:t>
-      </w:r>
-      <w:proofErr w:type="spellEnd"/>
-      <w:r>
-        <w:t xml:space="preserve"> </w:t>
-      </w:r>
-      <w:proofErr w:type="spellStart"/>
-      <w:r>
-        <w:t>string</w:t>
-      </w:r>
-      <w:proofErr w:type="spellEnd"/>
-      <w:r>
-        <w:t>)</w:t>
+        <w:t>ssistants (list of string)</w:t>
       </w:r>
     </w:p>
     <w:sectPr>
@@ -1165,7 +659,7 @@
 </file>
 
 <file path=word/numbering.xml><?xml version="1.0" encoding="utf-8"?>
-<w:numbering xmlns:wpc="http://schemas.microsoft.com/office/word/2010/wordprocessingCanvas" xmlns:cx="http://schemas.microsoft.com/office/drawing/2014/chartex" xmlns:cx1="http://schemas.microsoft.com/office/drawing/2015/9/8/chartex" xmlns:cx2="http://schemas.microsoft.com/office/drawing/2015/10/21/chartex" xmlns:cx3="http://schemas.microsoft.com/office/drawing/2016/5/9/chartex" xmlns:cx4="http://schemas.microsoft.com/office/drawing/2016/5/10/chartex" xmlns:cx5="http://schemas.microsoft.com/office/drawing/2016/5/11/chartex" xmlns:cx6="http://schemas.microsoft.com/office/drawing/2016/5/12/chartex" xmlns:cx7="http://schemas.microsoft.com/office/drawing/2016/5/13/chartex" xmlns:cx8="http://schemas.microsoft.com/office/drawing/2016/5/14/chartex" xmlns:mc="http://schemas.openxmlformats.org/markup-compatibility/2006" xmlns:aink="http://schemas.microsoft.com/office/drawing/2016/ink" xmlns:am3d="http://schemas.microsoft.com/office/drawing/2017/model3d" xmlns:o="urn:schemas-microsoft-com:office:office" xmlns:r="http://schemas.openxmlformats.org/officeDocument/2006/relationships" xmlns:m="http://schemas.openxmlformats.org/officeDocument/2006/math" xmlns:v="urn:schemas-microsoft-com:vml" xmlns:wp14="http://schemas.microsoft.com/office/word/2010/wordprocessingDrawing" xmlns:wp="http://schemas.openxmlformats.org/drawingml/2006/wordprocessingDrawing" xmlns:w10="urn:schemas-microsoft-com:office:word" xmlns:w="http://schemas.openxmlformats.org/wordprocessingml/2006/main" xmlns:w14="http://schemas.microsoft.com/office/word/2010/wordml" xmlns:w15="http://schemas.microsoft.com/office/word/2012/wordml" xmlns:w16cex="http://schemas.microsoft.com/office/word/2018/wordml/cex" xmlns:w16cid="http://schemas.microsoft.com/office/word/2016/wordml/cid" xmlns:w16="http://schemas.microsoft.com/office/word/2018/wordml" xmlns:w16se="http://schemas.microsoft.com/office/word/2015/wordml/symex" xmlns:wpg="http://schemas.microsoft.com/office/word/2010/wordprocessingGroup" xmlns:wpi="http://schemas.microsoft.com/office/word/2010/wordprocessingInk" xmlns:wne="http://schemas.microsoft.com/office/word/2006/wordml" xmlns:wps="http://schemas.microsoft.com/office/word/2010/wordprocessingShape" mc:Ignorable="w14 w15 w16se w16cid w16 w16cex wp14">
+<w:numbering xmlns:wpc="http://schemas.microsoft.com/office/word/2010/wordprocessingCanvas" xmlns:cx="http://schemas.microsoft.com/office/drawing/2014/chartex" xmlns:cx1="http://schemas.microsoft.com/office/drawing/2015/9/8/chartex" xmlns:cx2="http://schemas.microsoft.com/office/drawing/2015/10/21/chartex" xmlns:cx3="http://schemas.microsoft.com/office/drawing/2016/5/9/chartex" xmlns:cx4="http://schemas.microsoft.com/office/drawing/2016/5/10/chartex" xmlns:cx5="http://schemas.microsoft.com/office/drawing/2016/5/11/chartex" xmlns:cx6="http://schemas.microsoft.com/office/drawing/2016/5/12/chartex" xmlns:cx7="http://schemas.microsoft.com/office/drawing/2016/5/13/chartex" xmlns:cx8="http://schemas.microsoft.com/office/drawing/2016/5/14/chartex" xmlns:mc="http://schemas.openxmlformats.org/markup-compatibility/2006" xmlns:aink="http://schemas.microsoft.com/office/drawing/2016/ink" xmlns:am3d="http://schemas.microsoft.com/office/drawing/2017/model3d" xmlns:o="urn:schemas-microsoft-com:office:office" xmlns:r="http://schemas.openxmlformats.org/officeDocument/2006/relationships" xmlns:m="http://schemas.openxmlformats.org/officeDocument/2006/math" xmlns:v="urn:schemas-microsoft-com:vml" xmlns:wp14="http://schemas.microsoft.com/office/word/2010/wordprocessingDrawing" xmlns:wp="http://schemas.openxmlformats.org/drawingml/2006/wordprocessingDrawing" xmlns:w10="urn:schemas-microsoft-com:office:word" xmlns:w="http://schemas.openxmlformats.org/wordprocessingml/2006/main" xmlns:w14="http://schemas.microsoft.com/office/word/2010/wordml" xmlns:w15="http://schemas.microsoft.com/office/word/2012/wordml" xmlns:w16cid="http://schemas.microsoft.com/office/word/2016/wordml/cid" xmlns:w16se="http://schemas.microsoft.com/office/word/2015/wordml/symex" xmlns:wpg="http://schemas.microsoft.com/office/word/2010/wordprocessingGroup" xmlns:wpi="http://schemas.microsoft.com/office/word/2010/wordprocessingInk" xmlns:wne="http://schemas.microsoft.com/office/word/2006/wordml" xmlns:wps="http://schemas.microsoft.com/office/word/2010/wordprocessingShape" mc:Ignorable="w14 w15 w16se w16cid wp14">
   <w:abstractNum w:abstractNumId="0" w15:restartNumberingAfterBreak="0">
     <w:nsid w:val="06C96A2F"/>
     <w:multiLevelType w:val="hybridMultilevel"/>
@@ -2214,7 +1708,7 @@
 </file>
 
 <file path=word/styles.xml><?xml version="1.0" encoding="utf-8"?>
-<w:styles xmlns:mc="http://schemas.openxmlformats.org/markup-compatibility/2006" xmlns:r="http://schemas.openxmlformats.org/officeDocument/2006/relationships" xmlns:w="http://schemas.openxmlformats.org/wordprocessingml/2006/main" xmlns:w14="http://schemas.microsoft.com/office/word/2010/wordml" xmlns:w15="http://schemas.microsoft.com/office/word/2012/wordml" xmlns:w16cex="http://schemas.microsoft.com/office/word/2018/wordml/cex" xmlns:w16cid="http://schemas.microsoft.com/office/word/2016/wordml/cid" xmlns:w16="http://schemas.microsoft.com/office/word/2018/wordml" xmlns:w16se="http://schemas.microsoft.com/office/word/2015/wordml/symex" mc:Ignorable="w14 w15 w16se w16cid w16 w16cex">
+<w:styles xmlns:mc="http://schemas.openxmlformats.org/markup-compatibility/2006" xmlns:r="http://schemas.openxmlformats.org/officeDocument/2006/relationships" xmlns:w="http://schemas.openxmlformats.org/wordprocessingml/2006/main" xmlns:w14="http://schemas.microsoft.com/office/word/2010/wordml" xmlns:w15="http://schemas.microsoft.com/office/word/2012/wordml" xmlns:w16cid="http://schemas.microsoft.com/office/word/2016/wordml/cid" xmlns:w16se="http://schemas.microsoft.com/office/word/2015/wordml/symex" mc:Ignorable="w14 w15 w16se w16cid">
   <w:docDefaults>
     <w:rPrDefault>
       <w:rPr>
@@ -2230,7 +1724,7 @@
       </w:pPr>
     </w:pPrDefault>
   </w:docDefaults>
-  <w:latentStyles w:defLockedState="0" w:defUIPriority="99" w:defSemiHidden="0" w:defUnhideWhenUsed="0" w:defQFormat="0" w:count="376">
+  <w:latentStyles w:defLockedState="0" w:defUIPriority="99" w:defSemiHidden="0" w:defUnhideWhenUsed="0" w:defQFormat="0" w:count="377">
     <w:lsdException w:name="Normal" w:uiPriority="0" w:qFormat="1"/>
     <w:lsdException w:name="heading 1" w:uiPriority="9" w:qFormat="1"/>
     <w:lsdException w:name="heading 2" w:semiHidden="1" w:uiPriority="9" w:unhideWhenUsed="1" w:qFormat="1"/>
@@ -2336,7 +1830,6 @@
     <w:lsdException w:name="HTML Sample" w:semiHidden="1" w:unhideWhenUsed="1"/>
     <w:lsdException w:name="HTML Typewriter" w:semiHidden="1" w:unhideWhenUsed="1"/>
     <w:lsdException w:name="HTML Variable" w:semiHidden="1" w:unhideWhenUsed="1"/>
-    <w:lsdException w:name="Normal Table" w:semiHidden="1" w:unhideWhenUsed="1"/>
     <w:lsdException w:name="annotation subject" w:semiHidden="1" w:unhideWhenUsed="1"/>
     <w:lsdException w:name="No List" w:semiHidden="1" w:unhideWhenUsed="1"/>
     <w:lsdException w:name="Outline List 1" w:semiHidden="1" w:unhideWhenUsed="1"/>
@@ -2383,10 +1876,8 @@
     <w:lsdException w:name="Table Subtle 2" w:semiHidden="1" w:unhideWhenUsed="1"/>
     <w:lsdException w:name="Table Web 1" w:semiHidden="1" w:unhideWhenUsed="1"/>
     <w:lsdException w:name="Table Web 2" w:semiHidden="1" w:unhideWhenUsed="1"/>
-    <w:lsdException w:name="Table Web 3" w:semiHidden="1" w:unhideWhenUsed="1"/>
     <w:lsdException w:name="Balloon Text" w:semiHidden="1" w:unhideWhenUsed="1"/>
     <w:lsdException w:name="Table Grid" w:uiPriority="39"/>
-    <w:lsdException w:name="Table Theme" w:semiHidden="1" w:unhideWhenUsed="1"/>
     <w:lsdException w:name="Placeholder Text" w:semiHidden="1"/>
     <w:lsdException w:name="No Spacing" w:uiPriority="1" w:qFormat="1"/>
     <w:lsdException w:name="Light Shading" w:uiPriority="60"/>
@@ -2607,6 +2098,7 @@
     <w:lsdException w:name="Hashtag" w:semiHidden="1" w:unhideWhenUsed="1"/>
     <w:lsdException w:name="Unresolved Mention" w:semiHidden="1" w:unhideWhenUsed="1"/>
     <w:lsdException w:name="Smart Link" w:semiHidden="1" w:unhideWhenUsed="1"/>
+    <w:lsdException w:name="Smart Link Error" w:semiHidden="1" w:unhideWhenUsed="1"/>
   </w:latentStyles>
   <w:style w:type="paragraph" w:default="1" w:styleId="Normal">
     <w:name w:val="Normal"/>

</xml_diff>